<commit_message>
Cập nhật lại tài liệu hàng tuần
</commit_message>
<xml_diff>
--- a/Document/Report/Hàng Tuần/Báo cáo đánh giá quy trình và sản phẩm.docx
+++ b/Document/Report/Hàng Tuần/Báo cáo đánh giá quy trình và sản phẩm.docx
@@ -847,6 +847,7 @@
               <w:tab w:val="right" w:leader="dot" w:pos="9350"/>
             </w:tabs>
             <w:rPr>
+              <w:rFonts w:eastAsiaTheme="minorEastAsia"/>
               <w:noProof/>
             </w:rPr>
           </w:pPr>
@@ -859,7 +860,7 @@
           <w:r>
             <w:fldChar w:fldCharType="separate"/>
           </w:r>
-          <w:hyperlink w:anchor="_Toc431281071" w:history="1">
+          <w:hyperlink w:anchor="_Toc431460754" w:history="1">
             <w:r>
               <w:rPr>
                 <w:rStyle w:val="Hyperlink"/>
@@ -886,7 +887,7 @@
                 <w:noProof/>
                 <w:webHidden/>
               </w:rPr>
-              <w:instrText xml:space="preserve"> PAGEREF _Toc431281071 \h </w:instrText>
+              <w:instrText xml:space="preserve"> PAGEREF _Toc431460754 \h </w:instrText>
             </w:r>
             <w:r>
               <w:rPr>
@@ -924,10 +925,11 @@
               <w:tab w:val="right" w:leader="dot" w:pos="9350"/>
             </w:tabs>
             <w:rPr>
+              <w:rFonts w:eastAsiaTheme="minorEastAsia"/>
               <w:noProof/>
             </w:rPr>
           </w:pPr>
-          <w:hyperlink w:anchor="_Toc431281072" w:history="1">
+          <w:hyperlink w:anchor="_Toc431460755" w:history="1">
             <w:r>
               <w:rPr>
                 <w:rStyle w:val="Hyperlink"/>
@@ -954,7 +956,7 @@
                 <w:noProof/>
                 <w:webHidden/>
               </w:rPr>
-              <w:instrText xml:space="preserve"> PAGEREF _Toc431281072 \h </w:instrText>
+              <w:instrText xml:space="preserve"> PAGEREF _Toc431460755 \h </w:instrText>
             </w:r>
             <w:r>
               <w:rPr>
@@ -993,10 +995,11 @@
               <w:tab w:val="right" w:leader="dot" w:pos="9350"/>
             </w:tabs>
             <w:rPr>
+              <w:rFonts w:eastAsiaTheme="minorEastAsia"/>
               <w:noProof/>
             </w:rPr>
           </w:pPr>
-          <w:hyperlink w:anchor="_Toc431281073" w:history="1">
+          <w:hyperlink w:anchor="_Toc431460756" w:history="1">
             <w:r>
               <w:rPr>
                 <w:rStyle w:val="Hyperlink"/>
@@ -1007,6 +1010,7 @@
             </w:r>
             <w:r>
               <w:rPr>
+                <w:rFonts w:eastAsiaTheme="minorEastAsia"/>
                 <w:noProof/>
               </w:rPr>
               <w:tab/>
@@ -1038,7 +1042,7 @@
                 <w:noProof/>
                 <w:webHidden/>
               </w:rPr>
-              <w:instrText xml:space="preserve"> PAGEREF _Toc431281073 \h </w:instrText>
+              <w:instrText xml:space="preserve"> PAGEREF _Toc431460756 \h </w:instrText>
             </w:r>
             <w:r>
               <w:rPr>
@@ -1058,7 +1062,7 @@
                 <w:noProof/>
                 <w:webHidden/>
               </w:rPr>
-              <w:t>6</w:t>
+              <w:t>5</w:t>
             </w:r>
             <w:r>
               <w:rPr>
@@ -1077,10 +1081,11 @@
               <w:tab w:val="right" w:leader="dot" w:pos="9350"/>
             </w:tabs>
             <w:rPr>
+              <w:rFonts w:eastAsiaTheme="minorEastAsia"/>
               <w:noProof/>
             </w:rPr>
           </w:pPr>
-          <w:hyperlink w:anchor="_Toc431281074" w:history="1">
+          <w:hyperlink w:anchor="_Toc431460757" w:history="1">
             <w:r>
               <w:rPr>
                 <w:rStyle w:val="Hyperlink"/>
@@ -1090,6 +1095,7 @@
             </w:r>
             <w:r>
               <w:rPr>
+                <w:rFonts w:eastAsiaTheme="minorEastAsia"/>
                 <w:noProof/>
               </w:rPr>
               <w:tab/>
@@ -1120,7 +1126,7 @@
                 <w:noProof/>
                 <w:webHidden/>
               </w:rPr>
-              <w:instrText xml:space="preserve"> PAGEREF _Toc431281074 \h </w:instrText>
+              <w:instrText xml:space="preserve"> PAGEREF _Toc431460757 \h </w:instrText>
             </w:r>
             <w:r>
               <w:rPr>
@@ -1140,7 +1146,7 @@
                 <w:noProof/>
                 <w:webHidden/>
               </w:rPr>
-              <w:t>6</w:t>
+              <w:t>5</w:t>
             </w:r>
             <w:r>
               <w:rPr>
@@ -1159,10 +1165,11 @@
               <w:tab w:val="right" w:leader="dot" w:pos="9350"/>
             </w:tabs>
             <w:rPr>
+              <w:rFonts w:eastAsiaTheme="minorEastAsia"/>
               <w:noProof/>
             </w:rPr>
           </w:pPr>
-          <w:hyperlink w:anchor="_Toc431281075" w:history="1">
+          <w:hyperlink w:anchor="_Toc431460758" w:history="1">
             <w:r>
               <w:rPr>
                 <w:rStyle w:val="Hyperlink"/>
@@ -1172,6 +1179,7 @@
             </w:r>
             <w:r>
               <w:rPr>
+                <w:rFonts w:eastAsiaTheme="minorEastAsia"/>
                 <w:noProof/>
               </w:rPr>
               <w:tab/>
@@ -1202,7 +1210,7 @@
                 <w:noProof/>
                 <w:webHidden/>
               </w:rPr>
-              <w:instrText xml:space="preserve"> PAGEREF _Toc431281075 \h </w:instrText>
+              <w:instrText xml:space="preserve"> PAGEREF _Toc431460758 \h </w:instrText>
             </w:r>
             <w:r>
               <w:rPr>
@@ -1222,7 +1230,7 @@
                 <w:noProof/>
                 <w:webHidden/>
               </w:rPr>
-              <w:t>6</w:t>
+              <w:t>5</w:t>
             </w:r>
             <w:r>
               <w:rPr>
@@ -1241,10 +1249,11 @@
               <w:tab w:val="right" w:leader="dot" w:pos="9350"/>
             </w:tabs>
             <w:rPr>
+              <w:rFonts w:eastAsiaTheme="minorEastAsia"/>
               <w:noProof/>
             </w:rPr>
           </w:pPr>
-          <w:hyperlink w:anchor="_Toc431281076" w:history="1">
+          <w:hyperlink w:anchor="_Toc431460759" w:history="1">
             <w:r>
               <w:rPr>
                 <w:rStyle w:val="Hyperlink"/>
@@ -1254,6 +1263,7 @@
             </w:r>
             <w:r>
               <w:rPr>
+                <w:rFonts w:eastAsiaTheme="minorEastAsia"/>
                 <w:noProof/>
               </w:rPr>
               <w:tab/>
@@ -1284,7 +1294,7 @@
                 <w:noProof/>
                 <w:webHidden/>
               </w:rPr>
-              <w:instrText xml:space="preserve"> PAGEREF _Toc431281076 \h </w:instrText>
+              <w:instrText xml:space="preserve"> PAGEREF _Toc431460759 \h </w:instrText>
             </w:r>
             <w:r>
               <w:rPr>
@@ -1304,7 +1314,7 @@
                 <w:noProof/>
                 <w:webHidden/>
               </w:rPr>
-              <w:t>6</w:t>
+              <w:t>5</w:t>
             </w:r>
             <w:r>
               <w:rPr>
@@ -1323,10 +1333,11 @@
               <w:tab w:val="right" w:leader="dot" w:pos="9350"/>
             </w:tabs>
             <w:rPr>
+              <w:rFonts w:eastAsiaTheme="minorEastAsia"/>
               <w:noProof/>
             </w:rPr>
           </w:pPr>
-          <w:hyperlink w:anchor="_Toc431281077" w:history="1">
+          <w:hyperlink w:anchor="_Toc431460760" w:history="1">
             <w:r>
               <w:rPr>
                 <w:rStyle w:val="Hyperlink"/>
@@ -1336,6 +1347,7 @@
             </w:r>
             <w:r>
               <w:rPr>
+                <w:rFonts w:eastAsiaTheme="minorEastAsia"/>
                 <w:noProof/>
               </w:rPr>
               <w:tab/>
@@ -1366,7 +1378,7 @@
                 <w:noProof/>
                 <w:webHidden/>
               </w:rPr>
-              <w:instrText xml:space="preserve"> PAGEREF _Toc431281077 \h </w:instrText>
+              <w:instrText xml:space="preserve"> PAGEREF _Toc431460760 \h </w:instrText>
             </w:r>
             <w:r>
               <w:rPr>
@@ -1386,7 +1398,7 @@
                 <w:noProof/>
                 <w:webHidden/>
               </w:rPr>
-              <w:t>7</w:t>
+              <w:t>6</w:t>
             </w:r>
             <w:r>
               <w:rPr>
@@ -1405,10 +1417,11 @@
               <w:tab w:val="right" w:leader="dot" w:pos="9350"/>
             </w:tabs>
             <w:rPr>
+              <w:rFonts w:eastAsiaTheme="minorEastAsia"/>
               <w:noProof/>
             </w:rPr>
           </w:pPr>
-          <w:hyperlink w:anchor="_Toc431281078" w:history="1">
+          <w:hyperlink w:anchor="_Toc431460761" w:history="1">
             <w:r>
               <w:rPr>
                 <w:rStyle w:val="Hyperlink"/>
@@ -1419,6 +1432,7 @@
             </w:r>
             <w:r>
               <w:rPr>
+                <w:rFonts w:eastAsiaTheme="minorEastAsia"/>
                 <w:noProof/>
               </w:rPr>
               <w:tab/>
@@ -1450,7 +1464,7 @@
                 <w:noProof/>
                 <w:webHidden/>
               </w:rPr>
-              <w:instrText xml:space="preserve"> PAGEREF _Toc431281078 \h </w:instrText>
+              <w:instrText xml:space="preserve"> PAGEREF _Toc431460761 \h </w:instrText>
             </w:r>
             <w:r>
               <w:rPr>
@@ -1470,7 +1484,7 @@
                 <w:noProof/>
                 <w:webHidden/>
               </w:rPr>
-              <w:t>7</w:t>
+              <w:t>6</w:t>
             </w:r>
             <w:r>
               <w:rPr>
@@ -1497,166 +1511,328 @@
       <w:r>
         <w:br w:type="page"/>
       </w:r>
+      <w:bookmarkStart w:id="0" w:name="_GoBack"/>
+      <w:bookmarkEnd w:id="0"/>
     </w:p>
     <w:p>
       <w:pPr>
         <w:pStyle w:val="Heading1"/>
         <w:ind w:left="1080"/>
-      </w:pPr>
-      <w:bookmarkStart w:id="0" w:name="_Toc431281071"/>
+        <w:jc w:val="center"/>
+      </w:pPr>
+      <w:bookmarkStart w:id="1" w:name="_Toc431460754"/>
       <w:r>
         <w:lastRenderedPageBreak/>
         <w:t>Thông tin nhóm</w:t>
       </w:r>
-      <w:bookmarkEnd w:id="0"/>
+      <w:bookmarkEnd w:id="1"/>
     </w:p>
     <w:tbl>
       <w:tblPr>
-        <w:tblStyle w:val="GridTable1Light-Accent5"/>
-        <w:tblW w:w="9895" w:type="dxa"/>
+        <w:tblW w:w="10688" w:type="dxa"/>
+        <w:tblInd w:w="-230" w:type="dxa"/>
+        <w:tblBorders>
+          <w:top w:val="single" w:sz="4" w:space="0" w:color="B4C6E7"/>
+          <w:left w:val="single" w:sz="4" w:space="0" w:color="B4C6E7"/>
+          <w:bottom w:val="single" w:sz="4" w:space="0" w:color="B4C6E7"/>
+          <w:right w:val="single" w:sz="4" w:space="0" w:color="B4C6E7"/>
+          <w:insideH w:val="single" w:sz="4" w:space="0" w:color="B4C6E7"/>
+          <w:insideV w:val="single" w:sz="4" w:space="0" w:color="B4C6E7"/>
+        </w:tblBorders>
+        <w:tblLayout w:type="fixed"/>
         <w:tblLook w:val="04A0" w:firstRow="1" w:lastRow="0" w:firstColumn="1" w:lastColumn="0" w:noHBand="0" w:noVBand="1"/>
       </w:tblPr>
       <w:tblGrid>
         <w:gridCol w:w="805"/>
-        <w:gridCol w:w="2700"/>
+        <w:gridCol w:w="3133"/>
         <w:gridCol w:w="1530"/>
-        <w:gridCol w:w="2430"/>
-        <w:gridCol w:w="2430"/>
+        <w:gridCol w:w="3763"/>
+        <w:gridCol w:w="1457"/>
       </w:tblGrid>
       <w:tr>
-        <w:trPr>
-          <w:cnfStyle w:val="100000000000" w:firstRow="1" w:lastRow="0" w:firstColumn="0" w:lastColumn="0" w:oddVBand="0" w:evenVBand="0" w:oddHBand="0" w:evenHBand="0" w:firstRowFirstColumn="0" w:firstRowLastColumn="0" w:lastRowFirstColumn="0" w:lastRowLastColumn="0"/>
-        </w:trPr>
-        <w:tc>
-          <w:tcPr>
-            <w:cnfStyle w:val="001000000000" w:firstRow="0" w:lastRow="0" w:firstColumn="1" w:lastColumn="0" w:oddVBand="0" w:evenVBand="0" w:oddHBand="0" w:evenHBand="0" w:firstRowFirstColumn="0" w:firstRowLastColumn="0" w:lastRowFirstColumn="0" w:lastRowLastColumn="0"/>
+        <w:tc>
+          <w:tcPr>
             <w:tcW w:w="805" w:type="dxa"/>
           </w:tcPr>
           <w:p>
             <w:pPr>
-              <w:rPr>
+              <w:jc w:val="center"/>
+            </w:pPr>
+            <w:r>
+              <w:rPr>
+                <w:rFonts w:ascii="Times New Roman" w:eastAsia="Times New Roman" w:hAnsi="Times New Roman" w:cs="Times New Roman"/>
                 <w:sz w:val="26"/>
                 <w:szCs w:val="26"/>
               </w:rPr>
+              <w:t>STT</w:t>
+            </w:r>
+          </w:p>
+        </w:tc>
+        <w:tc>
+          <w:tcPr>
+            <w:tcW w:w="3133" w:type="dxa"/>
+          </w:tcPr>
+          <w:p>
+            <w:pPr>
+              <w:jc w:val="center"/>
             </w:pPr>
             <w:r>
               <w:rPr>
+                <w:rFonts w:ascii="Times New Roman" w:eastAsia="Times New Roman" w:hAnsi="Times New Roman" w:cs="Times New Roman"/>
                 <w:sz w:val="26"/>
                 <w:szCs w:val="26"/>
               </w:rPr>
-              <w:t>STT</w:t>
+              <w:t>Họ và tên</w:t>
             </w:r>
           </w:p>
         </w:tc>
         <w:tc>
           <w:tcPr>
-            <w:tcW w:w="2700" w:type="dxa"/>
+            <w:tcW w:w="1530" w:type="dxa"/>
           </w:tcPr>
           <w:p>
             <w:pPr>
-              <w:cnfStyle w:val="100000000000" w:firstRow="1" w:lastRow="0" w:firstColumn="0" w:lastColumn="0" w:oddVBand="0" w:evenVBand="0" w:oddHBand="0" w:evenHBand="0" w:firstRowFirstColumn="0" w:firstRowLastColumn="0" w:lastRowFirstColumn="0" w:lastRowLastColumn="0"/>
-              <w:rPr>
+              <w:jc w:val="center"/>
+            </w:pPr>
+            <w:r>
+              <w:rPr>
+                <w:rFonts w:ascii="Times New Roman" w:eastAsia="Times New Roman" w:hAnsi="Times New Roman" w:cs="Times New Roman"/>
                 <w:sz w:val="26"/>
                 <w:szCs w:val="26"/>
               </w:rPr>
+              <w:t>MSSV</w:t>
+            </w:r>
+          </w:p>
+        </w:tc>
+        <w:tc>
+          <w:tcPr>
+            <w:tcW w:w="3763" w:type="dxa"/>
+          </w:tcPr>
+          <w:p>
+            <w:pPr>
+              <w:jc w:val="center"/>
             </w:pPr>
             <w:r>
               <w:rPr>
+                <w:rFonts w:ascii="Times New Roman" w:eastAsia="Times New Roman" w:hAnsi="Times New Roman" w:cs="Times New Roman"/>
                 <w:sz w:val="26"/>
                 <w:szCs w:val="26"/>
               </w:rPr>
-              <w:t xml:space="preserve">Họ và tên </w:t>
+              <w:t>Email</w:t>
             </w:r>
           </w:p>
         </w:tc>
         <w:tc>
           <w:tcPr>
-            <w:tcW w:w="1530" w:type="dxa"/>
+            <w:tcW w:w="1457" w:type="dxa"/>
           </w:tcPr>
           <w:p>
             <w:pPr>
-              <w:cnfStyle w:val="100000000000" w:firstRow="1" w:lastRow="0" w:firstColumn="0" w:lastColumn="0" w:oddVBand="0" w:evenVBand="0" w:oddHBand="0" w:evenHBand="0" w:firstRowFirstColumn="0" w:firstRowLastColumn="0" w:lastRowFirstColumn="0" w:lastRowLastColumn="0"/>
-              <w:rPr>
+              <w:jc w:val="center"/>
+            </w:pPr>
+            <w:r>
+              <w:rPr>
+                <w:rFonts w:ascii="Times New Roman" w:eastAsia="Times New Roman" w:hAnsi="Times New Roman" w:cs="Times New Roman"/>
                 <w:sz w:val="26"/>
                 <w:szCs w:val="26"/>
               </w:rPr>
+              <w:t>Số điện thoại</w:t>
+            </w:r>
+          </w:p>
+        </w:tc>
+      </w:tr>
+      <w:tr>
+        <w:tc>
+          <w:tcPr>
+            <w:tcW w:w="805" w:type="dxa"/>
+          </w:tcPr>
+          <w:p>
+            <w:pPr>
+              <w:jc w:val="center"/>
             </w:pPr>
             <w:r>
               <w:rPr>
+                <w:rFonts w:ascii="Times New Roman" w:eastAsia="Times New Roman" w:hAnsi="Times New Roman" w:cs="Times New Roman"/>
                 <w:sz w:val="26"/>
                 <w:szCs w:val="26"/>
               </w:rPr>
-              <w:t>MSSV</w:t>
+              <w:t>1</w:t>
             </w:r>
           </w:p>
         </w:tc>
         <w:tc>
           <w:tcPr>
-            <w:tcW w:w="2430" w:type="dxa"/>
+            <w:tcW w:w="3133" w:type="dxa"/>
+          </w:tcPr>
+          <w:p>
+            <w:r>
+              <w:rPr>
+                <w:rFonts w:ascii="Times New Roman" w:eastAsia="Times New Roman" w:hAnsi="Times New Roman" w:cs="Times New Roman"/>
+                <w:color w:val="000000"/>
+                <w:sz w:val="26"/>
+                <w:szCs w:val="26"/>
+                <w:highlight w:val="white"/>
+              </w:rPr>
+              <w:t>Nguyễn Xuân Cảnh</w:t>
+            </w:r>
+          </w:p>
+        </w:tc>
+        <w:tc>
+          <w:tcPr>
+            <w:tcW w:w="1530" w:type="dxa"/>
           </w:tcPr>
           <w:p>
             <w:pPr>
-              <w:cnfStyle w:val="100000000000" w:firstRow="1" w:lastRow="0" w:firstColumn="0" w:lastColumn="0" w:oddVBand="0" w:evenVBand="0" w:oddHBand="0" w:evenHBand="0" w:firstRowFirstColumn="0" w:firstRowLastColumn="0" w:lastRowFirstColumn="0" w:lastRowLastColumn="0"/>
-              <w:rPr>
+              <w:jc w:val="center"/>
+            </w:pPr>
+            <w:r>
+              <w:rPr>
+                <w:rFonts w:ascii="Times New Roman" w:eastAsia="Times New Roman" w:hAnsi="Times New Roman" w:cs="Times New Roman"/>
                 <w:sz w:val="26"/>
                 <w:szCs w:val="26"/>
               </w:rPr>
-            </w:pPr>
-            <w:r>
-              <w:rPr>
+              <w:t>1212025</w:t>
+            </w:r>
+          </w:p>
+        </w:tc>
+        <w:tc>
+          <w:tcPr>
+            <w:tcW w:w="3763" w:type="dxa"/>
+          </w:tcPr>
+          <w:p>
+            <w:r>
+              <w:rPr>
+                <w:rFonts w:ascii="Times New Roman" w:eastAsia="Times New Roman" w:hAnsi="Times New Roman" w:cs="Times New Roman"/>
+                <w:color w:val="000000"/>
                 <w:sz w:val="26"/>
                 <w:szCs w:val="26"/>
-              </w:rPr>
-              <w:t>Email</w:t>
+                <w:highlight w:val="white"/>
+              </w:rPr>
+              <w:t>xuancanh.1994@gmail.com</w:t>
             </w:r>
           </w:p>
         </w:tc>
         <w:tc>
           <w:tcPr>
-            <w:tcW w:w="2430" w:type="dxa"/>
+            <w:tcW w:w="1457" w:type="dxa"/>
+          </w:tcPr>
+          <w:p/>
+        </w:tc>
+      </w:tr>
+      <w:tr>
+        <w:tc>
+          <w:tcPr>
+            <w:tcW w:w="805" w:type="dxa"/>
           </w:tcPr>
           <w:p>
             <w:pPr>
-              <w:cnfStyle w:val="100000000000" w:firstRow="1" w:lastRow="0" w:firstColumn="0" w:lastColumn="0" w:oddVBand="0" w:evenVBand="0" w:oddHBand="0" w:evenHBand="0" w:firstRowFirstColumn="0" w:firstRowLastColumn="0" w:lastRowFirstColumn="0" w:lastRowLastColumn="0"/>
-              <w:rPr>
+              <w:jc w:val="center"/>
+            </w:pPr>
+            <w:r>
+              <w:rPr>
+                <w:rFonts w:ascii="Times New Roman" w:eastAsia="Times New Roman" w:hAnsi="Times New Roman" w:cs="Times New Roman"/>
                 <w:sz w:val="26"/>
                 <w:szCs w:val="26"/>
               </w:rPr>
-            </w:pPr>
-            <w:r>
-              <w:rPr>
+              <w:t>2</w:t>
+            </w:r>
+          </w:p>
+        </w:tc>
+        <w:tc>
+          <w:tcPr>
+            <w:tcW w:w="3133" w:type="dxa"/>
+          </w:tcPr>
+          <w:p>
+            <w:r>
+              <w:rPr>
+                <w:rFonts w:ascii="Times New Roman" w:eastAsia="Times New Roman" w:hAnsi="Times New Roman" w:cs="Times New Roman"/>
+                <w:color w:val="000000"/>
                 <w:sz w:val="26"/>
                 <w:szCs w:val="26"/>
-              </w:rPr>
-              <w:t>Số điện thoại</w:t>
+                <w:highlight w:val="white"/>
+              </w:rPr>
+              <w:t>Đinh Lê Mạnh Duy</w:t>
             </w:r>
           </w:p>
+        </w:tc>
+        <w:tc>
+          <w:tcPr>
+            <w:tcW w:w="1530" w:type="dxa"/>
+          </w:tcPr>
+          <w:p>
+            <w:pPr>
+              <w:jc w:val="center"/>
+            </w:pPr>
+            <w:r>
+              <w:rPr>
+                <w:rFonts w:ascii="Times New Roman" w:eastAsia="Times New Roman" w:hAnsi="Times New Roman" w:cs="Times New Roman"/>
+                <w:color w:val="000000"/>
+                <w:sz w:val="26"/>
+                <w:szCs w:val="26"/>
+                <w:highlight w:val="white"/>
+              </w:rPr>
+              <w:t>1212050</w:t>
+            </w:r>
+          </w:p>
+        </w:tc>
+        <w:tc>
+          <w:tcPr>
+            <w:tcW w:w="3763" w:type="dxa"/>
+          </w:tcPr>
+          <w:p>
+            <w:r>
+              <w:rPr>
+                <w:rFonts w:ascii="Times New Roman" w:eastAsia="Times New Roman" w:hAnsi="Times New Roman" w:cs="Times New Roman"/>
+                <w:color w:val="000000"/>
+                <w:sz w:val="26"/>
+                <w:szCs w:val="26"/>
+                <w:highlight w:val="white"/>
+              </w:rPr>
+              <w:t>1212050@student.hcmus.edu.vn</w:t>
+            </w:r>
+          </w:p>
+        </w:tc>
+        <w:tc>
+          <w:tcPr>
+            <w:tcW w:w="1457" w:type="dxa"/>
+          </w:tcPr>
+          <w:p/>
         </w:tc>
       </w:tr>
       <w:tr>
         <w:tc>
           <w:tcPr>
-            <w:cnfStyle w:val="001000000000" w:firstRow="0" w:lastRow="0" w:firstColumn="1" w:lastColumn="0" w:oddVBand="0" w:evenVBand="0" w:oddHBand="0" w:evenHBand="0" w:firstRowFirstColumn="0" w:firstRowLastColumn="0" w:lastRowFirstColumn="0" w:lastRowLastColumn="0"/>
             <w:tcW w:w="805" w:type="dxa"/>
-          </w:tcPr>
-          <w:p>
-            <w:r>
-              <w:t>1</w:t>
-            </w:r>
-          </w:p>
-        </w:tc>
-        <w:tc>
-          <w:tcPr>
-            <w:tcW w:w="2700" w:type="dxa"/>
           </w:tcPr>
           <w:p>
             <w:pPr>
-              <w:cnfStyle w:val="000000000000" w:firstRow="0" w:lastRow="0" w:firstColumn="0" w:lastColumn="0" w:oddVBand="0" w:evenVBand="0" w:oddHBand="0" w:evenHBand="0" w:firstRowFirstColumn="0" w:firstRowLastColumn="0" w:lastRowFirstColumn="0" w:lastRowLastColumn="0"/>
-              <w:rPr>
+              <w:jc w:val="center"/>
+            </w:pPr>
+            <w:r>
+              <w:rPr>
+                <w:rFonts w:ascii="Times New Roman" w:eastAsia="Times New Roman" w:hAnsi="Times New Roman" w:cs="Times New Roman"/>
                 <w:sz w:val="26"/>
                 <w:szCs w:val="26"/>
               </w:rPr>
-            </w:pPr>
+              <w:t>3</w:t>
+            </w:r>
+          </w:p>
+        </w:tc>
+        <w:tc>
+          <w:tcPr>
+            <w:tcW w:w="3133" w:type="dxa"/>
+          </w:tcPr>
+          <w:p>
+            <w:r>
+              <w:rPr>
+                <w:rFonts w:ascii="Times New Roman" w:eastAsia="Times New Roman" w:hAnsi="Times New Roman" w:cs="Times New Roman"/>
+                <w:color w:val="000000"/>
+                <w:sz w:val="26"/>
+                <w:szCs w:val="26"/>
+                <w:highlight w:val="white"/>
+              </w:rPr>
+              <w:t>Lê Bảo Duy</w:t>
+            </w:r>
           </w:p>
         </w:tc>
         <w:tc>
@@ -1665,51 +1841,158 @@
           </w:tcPr>
           <w:p>
             <w:pPr>
-              <w:cnfStyle w:val="000000000000" w:firstRow="0" w:lastRow="0" w:firstColumn="0" w:lastColumn="0" w:oddVBand="0" w:evenVBand="0" w:oddHBand="0" w:evenHBand="0" w:firstRowFirstColumn="0" w:firstRowLastColumn="0" w:lastRowFirstColumn="0" w:lastRowLastColumn="0"/>
+              <w:jc w:val="center"/>
             </w:pPr>
+            <w:r>
+              <w:rPr>
+                <w:rFonts w:ascii="Times New Roman" w:eastAsia="Times New Roman" w:hAnsi="Times New Roman" w:cs="Times New Roman"/>
+                <w:color w:val="000000"/>
+                <w:sz w:val="26"/>
+                <w:szCs w:val="26"/>
+                <w:highlight w:val="white"/>
+              </w:rPr>
+              <w:t>1212051</w:t>
+            </w:r>
           </w:p>
         </w:tc>
         <w:tc>
           <w:tcPr>
-            <w:tcW w:w="2430" w:type="dxa"/>
+            <w:tcW w:w="3763" w:type="dxa"/>
+          </w:tcPr>
+          <w:p>
+            <w:r>
+              <w:rPr>
+                <w:rFonts w:ascii="Times New Roman" w:eastAsia="Times New Roman" w:hAnsi="Times New Roman" w:cs="Times New Roman"/>
+                <w:color w:val="000000"/>
+                <w:sz w:val="26"/>
+                <w:szCs w:val="26"/>
+                <w:highlight w:val="white"/>
+              </w:rPr>
+              <w:t>lbduy94@gmail.com</w:t>
+            </w:r>
+          </w:p>
+        </w:tc>
+        <w:tc>
+          <w:tcPr>
+            <w:tcW w:w="1457" w:type="dxa"/>
+          </w:tcPr>
+          <w:p/>
+        </w:tc>
+      </w:tr>
+      <w:tr>
+        <w:tc>
+          <w:tcPr>
+            <w:tcW w:w="805" w:type="dxa"/>
           </w:tcPr>
           <w:p>
             <w:pPr>
-              <w:cnfStyle w:val="000000000000" w:firstRow="0" w:lastRow="0" w:firstColumn="0" w:lastColumn="0" w:oddVBand="0" w:evenVBand="0" w:oddHBand="0" w:evenHBand="0" w:firstRowFirstColumn="0" w:firstRowLastColumn="0" w:lastRowFirstColumn="0" w:lastRowLastColumn="0"/>
+              <w:jc w:val="center"/>
             </w:pPr>
+            <w:r>
+              <w:rPr>
+                <w:rFonts w:ascii="Times New Roman" w:eastAsia="Times New Roman" w:hAnsi="Times New Roman" w:cs="Times New Roman"/>
+                <w:sz w:val="26"/>
+                <w:szCs w:val="26"/>
+              </w:rPr>
+              <w:t>4</w:t>
+            </w:r>
           </w:p>
         </w:tc>
         <w:tc>
           <w:tcPr>
-            <w:tcW w:w="2430" w:type="dxa"/>
+            <w:tcW w:w="3133" w:type="dxa"/>
+          </w:tcPr>
+          <w:p>
+            <w:r>
+              <w:rPr>
+                <w:rFonts w:ascii="Times New Roman" w:eastAsia="Times New Roman" w:hAnsi="Times New Roman" w:cs="Times New Roman"/>
+                <w:color w:val="000000"/>
+                <w:sz w:val="26"/>
+                <w:szCs w:val="26"/>
+                <w:highlight w:val="white"/>
+              </w:rPr>
+              <w:t>Trần Anh Duy</w:t>
+            </w:r>
+          </w:p>
+        </w:tc>
+        <w:tc>
+          <w:tcPr>
+            <w:tcW w:w="1530" w:type="dxa"/>
           </w:tcPr>
           <w:p>
             <w:pPr>
-              <w:cnfStyle w:val="000000000000" w:firstRow="0" w:lastRow="0" w:firstColumn="0" w:lastColumn="0" w:oddVBand="0" w:evenVBand="0" w:oddHBand="0" w:evenHBand="0" w:firstRowFirstColumn="0" w:firstRowLastColumn="0" w:lastRowFirstColumn="0" w:lastRowLastColumn="0"/>
+              <w:jc w:val="center"/>
             </w:pPr>
+            <w:r>
+              <w:rPr>
+                <w:rFonts w:ascii="Times New Roman" w:eastAsia="Times New Roman" w:hAnsi="Times New Roman" w:cs="Times New Roman"/>
+                <w:color w:val="000000"/>
+                <w:sz w:val="26"/>
+                <w:szCs w:val="26"/>
+                <w:highlight w:val="white"/>
+              </w:rPr>
+              <w:t>1212056</w:t>
+            </w:r>
           </w:p>
+        </w:tc>
+        <w:tc>
+          <w:tcPr>
+            <w:tcW w:w="3763" w:type="dxa"/>
+          </w:tcPr>
+          <w:p>
+            <w:r>
+              <w:rPr>
+                <w:rFonts w:ascii="Times New Roman" w:eastAsia="Times New Roman" w:hAnsi="Times New Roman" w:cs="Times New Roman"/>
+                <w:color w:val="000000"/>
+                <w:sz w:val="26"/>
+                <w:szCs w:val="26"/>
+                <w:highlight w:val="white"/>
+              </w:rPr>
+              <w:t>anhduy41294@gmail.com</w:t>
+            </w:r>
+          </w:p>
+        </w:tc>
+        <w:tc>
+          <w:tcPr>
+            <w:tcW w:w="1457" w:type="dxa"/>
+          </w:tcPr>
+          <w:p/>
         </w:tc>
       </w:tr>
       <w:tr>
         <w:tc>
           <w:tcPr>
-            <w:cnfStyle w:val="001000000000" w:firstRow="0" w:lastRow="0" w:firstColumn="1" w:lastColumn="0" w:oddVBand="0" w:evenVBand="0" w:oddHBand="0" w:evenHBand="0" w:firstRowFirstColumn="0" w:firstRowLastColumn="0" w:lastRowFirstColumn="0" w:lastRowLastColumn="0"/>
             <w:tcW w:w="805" w:type="dxa"/>
-          </w:tcPr>
-          <w:p>
-            <w:r>
-              <w:t>2</w:t>
-            </w:r>
-          </w:p>
-        </w:tc>
-        <w:tc>
-          <w:tcPr>
-            <w:tcW w:w="2700" w:type="dxa"/>
           </w:tcPr>
           <w:p>
             <w:pPr>
-              <w:cnfStyle w:val="000000000000" w:firstRow="0" w:lastRow="0" w:firstColumn="0" w:lastColumn="0" w:oddVBand="0" w:evenVBand="0" w:oddHBand="0" w:evenHBand="0" w:firstRowFirstColumn="0" w:firstRowLastColumn="0" w:lastRowFirstColumn="0" w:lastRowLastColumn="0"/>
+              <w:jc w:val="center"/>
             </w:pPr>
+            <w:r>
+              <w:rPr>
+                <w:rFonts w:ascii="Times New Roman" w:eastAsia="Times New Roman" w:hAnsi="Times New Roman" w:cs="Times New Roman"/>
+                <w:sz w:val="26"/>
+                <w:szCs w:val="26"/>
+              </w:rPr>
+              <w:t>5</w:t>
+            </w:r>
+          </w:p>
+        </w:tc>
+        <w:tc>
+          <w:tcPr>
+            <w:tcW w:w="3133" w:type="dxa"/>
+          </w:tcPr>
+          <w:p>
+            <w:r>
+              <w:rPr>
+                <w:rFonts w:ascii="Times New Roman" w:eastAsia="Times New Roman" w:hAnsi="Times New Roman" w:cs="Times New Roman"/>
+                <w:color w:val="000000"/>
+                <w:sz w:val="26"/>
+                <w:szCs w:val="26"/>
+                <w:highlight w:val="white"/>
+              </w:rPr>
+              <w:t>Trần Tiến Độ</w:t>
+            </w:r>
           </w:p>
         </w:tc>
         <w:tc>
@@ -1718,29 +2001,438 @@
           </w:tcPr>
           <w:p>
             <w:pPr>
-              <w:cnfStyle w:val="000000000000" w:firstRow="0" w:lastRow="0" w:firstColumn="0" w:lastColumn="0" w:oddVBand="0" w:evenVBand="0" w:oddHBand="0" w:evenHBand="0" w:firstRowFirstColumn="0" w:firstRowLastColumn="0" w:lastRowFirstColumn="0" w:lastRowLastColumn="0"/>
+              <w:jc w:val="center"/>
             </w:pPr>
+            <w:r>
+              <w:rPr>
+                <w:rFonts w:ascii="Times New Roman" w:eastAsia="Times New Roman" w:hAnsi="Times New Roman" w:cs="Times New Roman"/>
+                <w:color w:val="000000"/>
+                <w:sz w:val="26"/>
+                <w:szCs w:val="26"/>
+                <w:highlight w:val="white"/>
+              </w:rPr>
+              <w:t>1212091</w:t>
+            </w:r>
           </w:p>
         </w:tc>
         <w:tc>
           <w:tcPr>
-            <w:tcW w:w="2430" w:type="dxa"/>
+            <w:tcW w:w="3763" w:type="dxa"/>
+          </w:tcPr>
+          <w:p>
+            <w:r>
+              <w:rPr>
+                <w:rFonts w:ascii="Times New Roman" w:eastAsia="Times New Roman" w:hAnsi="Times New Roman" w:cs="Times New Roman"/>
+                <w:color w:val="000000"/>
+                <w:sz w:val="26"/>
+                <w:szCs w:val="26"/>
+                <w:highlight w:val="white"/>
+              </w:rPr>
+              <w:t>trantiendo12@gmail.com</w:t>
+            </w:r>
+          </w:p>
+        </w:tc>
+        <w:tc>
+          <w:tcPr>
+            <w:tcW w:w="1457" w:type="dxa"/>
+          </w:tcPr>
+          <w:p/>
+        </w:tc>
+      </w:tr>
+      <w:tr>
+        <w:tc>
+          <w:tcPr>
+            <w:tcW w:w="805" w:type="dxa"/>
           </w:tcPr>
           <w:p>
             <w:pPr>
-              <w:cnfStyle w:val="000000000000" w:firstRow="0" w:lastRow="0" w:firstColumn="0" w:lastColumn="0" w:oddVBand="0" w:evenVBand="0" w:oddHBand="0" w:evenHBand="0" w:firstRowFirstColumn="0" w:firstRowLastColumn="0" w:lastRowFirstColumn="0" w:lastRowLastColumn="0"/>
+              <w:jc w:val="center"/>
             </w:pPr>
+            <w:r>
+              <w:rPr>
+                <w:rFonts w:ascii="Times New Roman" w:eastAsia="Times New Roman" w:hAnsi="Times New Roman" w:cs="Times New Roman"/>
+                <w:sz w:val="26"/>
+                <w:szCs w:val="26"/>
+              </w:rPr>
+              <w:t>6</w:t>
+            </w:r>
           </w:p>
         </w:tc>
         <w:tc>
           <w:tcPr>
-            <w:tcW w:w="2430" w:type="dxa"/>
+            <w:tcW w:w="3133" w:type="dxa"/>
+          </w:tcPr>
+          <w:p>
+            <w:r>
+              <w:rPr>
+                <w:rFonts w:ascii="Times New Roman" w:eastAsia="Times New Roman" w:hAnsi="Times New Roman" w:cs="Times New Roman"/>
+                <w:color w:val="000000"/>
+                <w:sz w:val="26"/>
+                <w:szCs w:val="26"/>
+                <w:highlight w:val="white"/>
+              </w:rPr>
+              <w:t>Đàm Trường Giang</w:t>
+            </w:r>
+          </w:p>
+        </w:tc>
+        <w:tc>
+          <w:tcPr>
+            <w:tcW w:w="1530" w:type="dxa"/>
           </w:tcPr>
           <w:p>
             <w:pPr>
-              <w:cnfStyle w:val="000000000000" w:firstRow="0" w:lastRow="0" w:firstColumn="0" w:lastColumn="0" w:oddVBand="0" w:evenVBand="0" w:oddHBand="0" w:evenHBand="0" w:firstRowFirstColumn="0" w:firstRowLastColumn="0" w:lastRowFirstColumn="0" w:lastRowLastColumn="0"/>
+              <w:jc w:val="center"/>
             </w:pPr>
+            <w:r>
+              <w:rPr>
+                <w:rFonts w:ascii="Times New Roman" w:eastAsia="Times New Roman" w:hAnsi="Times New Roman" w:cs="Times New Roman"/>
+                <w:color w:val="000000"/>
+                <w:sz w:val="26"/>
+                <w:szCs w:val="26"/>
+                <w:highlight w:val="white"/>
+              </w:rPr>
+              <w:t>1212100</w:t>
+            </w:r>
           </w:p>
+        </w:tc>
+        <w:tc>
+          <w:tcPr>
+            <w:tcW w:w="3763" w:type="dxa"/>
+          </w:tcPr>
+          <w:p>
+            <w:r>
+              <w:rPr>
+                <w:rFonts w:ascii="Times New Roman" w:eastAsia="Times New Roman" w:hAnsi="Times New Roman" w:cs="Times New Roman"/>
+                <w:color w:val="000000"/>
+                <w:sz w:val="26"/>
+                <w:szCs w:val="26"/>
+                <w:highlight w:val="white"/>
+              </w:rPr>
+              <w:t>1212100@stduent.hcmus.edu.vn</w:t>
+            </w:r>
+          </w:p>
+        </w:tc>
+        <w:tc>
+          <w:tcPr>
+            <w:tcW w:w="1457" w:type="dxa"/>
+          </w:tcPr>
+          <w:p/>
+        </w:tc>
+      </w:tr>
+      <w:tr>
+        <w:tc>
+          <w:tcPr>
+            <w:tcW w:w="805" w:type="dxa"/>
+          </w:tcPr>
+          <w:p>
+            <w:pPr>
+              <w:jc w:val="center"/>
+            </w:pPr>
+            <w:r>
+              <w:rPr>
+                <w:rFonts w:ascii="Times New Roman" w:eastAsia="Times New Roman" w:hAnsi="Times New Roman" w:cs="Times New Roman"/>
+                <w:sz w:val="26"/>
+                <w:szCs w:val="26"/>
+              </w:rPr>
+              <w:t>7</w:t>
+            </w:r>
+          </w:p>
+        </w:tc>
+        <w:tc>
+          <w:tcPr>
+            <w:tcW w:w="3133" w:type="dxa"/>
+          </w:tcPr>
+          <w:p>
+            <w:r>
+              <w:rPr>
+                <w:rFonts w:ascii="Times New Roman" w:eastAsia="Times New Roman" w:hAnsi="Times New Roman" w:cs="Times New Roman"/>
+                <w:color w:val="000000"/>
+                <w:sz w:val="26"/>
+                <w:szCs w:val="26"/>
+                <w:highlight w:val="white"/>
+              </w:rPr>
+              <w:t>Phạm Trường Giang</w:t>
+            </w:r>
+          </w:p>
+        </w:tc>
+        <w:tc>
+          <w:tcPr>
+            <w:tcW w:w="1530" w:type="dxa"/>
+          </w:tcPr>
+          <w:p>
+            <w:pPr>
+              <w:jc w:val="center"/>
+            </w:pPr>
+            <w:r>
+              <w:rPr>
+                <w:rFonts w:ascii="Times New Roman" w:eastAsia="Times New Roman" w:hAnsi="Times New Roman" w:cs="Times New Roman"/>
+                <w:color w:val="000000"/>
+                <w:sz w:val="26"/>
+                <w:szCs w:val="26"/>
+                <w:highlight w:val="white"/>
+              </w:rPr>
+              <w:t>1212102</w:t>
+            </w:r>
+          </w:p>
+        </w:tc>
+        <w:tc>
+          <w:tcPr>
+            <w:tcW w:w="3763" w:type="dxa"/>
+          </w:tcPr>
+          <w:p>
+            <w:r>
+              <w:rPr>
+                <w:rFonts w:ascii="Times New Roman" w:eastAsia="Times New Roman" w:hAnsi="Times New Roman" w:cs="Times New Roman"/>
+                <w:color w:val="000000"/>
+                <w:sz w:val="26"/>
+                <w:szCs w:val="26"/>
+                <w:highlight w:val="white"/>
+              </w:rPr>
+              <w:t>1212102@student.hcmus.edu.vn</w:t>
+            </w:r>
+          </w:p>
+        </w:tc>
+        <w:tc>
+          <w:tcPr>
+            <w:tcW w:w="1457" w:type="dxa"/>
+          </w:tcPr>
+          <w:p/>
+        </w:tc>
+      </w:tr>
+      <w:tr>
+        <w:tc>
+          <w:tcPr>
+            <w:tcW w:w="805" w:type="dxa"/>
+          </w:tcPr>
+          <w:p>
+            <w:pPr>
+              <w:jc w:val="center"/>
+            </w:pPr>
+            <w:r>
+              <w:rPr>
+                <w:rFonts w:ascii="Times New Roman" w:eastAsia="Times New Roman" w:hAnsi="Times New Roman" w:cs="Times New Roman"/>
+                <w:sz w:val="26"/>
+                <w:szCs w:val="26"/>
+              </w:rPr>
+              <w:t>8</w:t>
+            </w:r>
+          </w:p>
+        </w:tc>
+        <w:tc>
+          <w:tcPr>
+            <w:tcW w:w="3133" w:type="dxa"/>
+          </w:tcPr>
+          <w:p>
+            <w:r>
+              <w:rPr>
+                <w:rFonts w:ascii="Times New Roman" w:eastAsia="Times New Roman" w:hAnsi="Times New Roman" w:cs="Times New Roman"/>
+                <w:color w:val="000000"/>
+                <w:sz w:val="26"/>
+                <w:szCs w:val="26"/>
+                <w:highlight w:val="white"/>
+              </w:rPr>
+              <w:t>Ô Tuấn Hải</w:t>
+            </w:r>
+          </w:p>
+        </w:tc>
+        <w:tc>
+          <w:tcPr>
+            <w:tcW w:w="1530" w:type="dxa"/>
+          </w:tcPr>
+          <w:p>
+            <w:pPr>
+              <w:jc w:val="center"/>
+            </w:pPr>
+            <w:r>
+              <w:rPr>
+                <w:rFonts w:ascii="Times New Roman" w:eastAsia="Times New Roman" w:hAnsi="Times New Roman" w:cs="Times New Roman"/>
+                <w:color w:val="000000"/>
+                <w:sz w:val="26"/>
+                <w:szCs w:val="26"/>
+                <w:highlight w:val="white"/>
+              </w:rPr>
+              <w:t>1212112</w:t>
+            </w:r>
+          </w:p>
+        </w:tc>
+        <w:tc>
+          <w:tcPr>
+            <w:tcW w:w="3763" w:type="dxa"/>
+          </w:tcPr>
+          <w:p>
+            <w:r>
+              <w:rPr>
+                <w:rFonts w:ascii="Times New Roman" w:eastAsia="Times New Roman" w:hAnsi="Times New Roman" w:cs="Times New Roman"/>
+                <w:color w:val="000000"/>
+                <w:sz w:val="26"/>
+                <w:szCs w:val="26"/>
+                <w:highlight w:val="white"/>
+              </w:rPr>
+              <w:t>1212112@student.hcmus.edu.vn</w:t>
+            </w:r>
+          </w:p>
+        </w:tc>
+        <w:tc>
+          <w:tcPr>
+            <w:tcW w:w="1457" w:type="dxa"/>
+          </w:tcPr>
+          <w:p/>
+        </w:tc>
+      </w:tr>
+      <w:tr>
+        <w:tc>
+          <w:tcPr>
+            <w:tcW w:w="805" w:type="dxa"/>
+          </w:tcPr>
+          <w:p>
+            <w:pPr>
+              <w:jc w:val="center"/>
+            </w:pPr>
+            <w:r>
+              <w:rPr>
+                <w:rFonts w:ascii="Times New Roman" w:eastAsia="Times New Roman" w:hAnsi="Times New Roman" w:cs="Times New Roman"/>
+                <w:sz w:val="26"/>
+                <w:szCs w:val="26"/>
+              </w:rPr>
+              <w:t>9</w:t>
+            </w:r>
+          </w:p>
+        </w:tc>
+        <w:tc>
+          <w:tcPr>
+            <w:tcW w:w="3133" w:type="dxa"/>
+          </w:tcPr>
+          <w:p>
+            <w:r>
+              <w:rPr>
+                <w:rFonts w:ascii="Times New Roman" w:eastAsia="Times New Roman" w:hAnsi="Times New Roman" w:cs="Times New Roman"/>
+                <w:sz w:val="26"/>
+                <w:szCs w:val="26"/>
+              </w:rPr>
+              <w:t>Phạm Thanh Huy</w:t>
+            </w:r>
+          </w:p>
+        </w:tc>
+        <w:tc>
+          <w:tcPr>
+            <w:tcW w:w="1530" w:type="dxa"/>
+          </w:tcPr>
+          <w:p>
+            <w:pPr>
+              <w:jc w:val="center"/>
+            </w:pPr>
+            <w:r>
+              <w:rPr>
+                <w:rFonts w:ascii="Times New Roman" w:eastAsia="Times New Roman" w:hAnsi="Times New Roman" w:cs="Times New Roman"/>
+                <w:sz w:val="26"/>
+                <w:szCs w:val="26"/>
+              </w:rPr>
+              <w:t>1212154</w:t>
+            </w:r>
+          </w:p>
+        </w:tc>
+        <w:tc>
+          <w:tcPr>
+            <w:tcW w:w="3763" w:type="dxa"/>
+          </w:tcPr>
+          <w:p>
+            <w:r>
+              <w:rPr>
+                <w:rFonts w:ascii="Times New Roman" w:eastAsia="Times New Roman" w:hAnsi="Times New Roman" w:cs="Times New Roman"/>
+                <w:color w:val="000000"/>
+                <w:sz w:val="26"/>
+                <w:szCs w:val="26"/>
+                <w:highlight w:val="white"/>
+              </w:rPr>
+              <w:t>1212154@student.hcmus.edu.vn</w:t>
+            </w:r>
+          </w:p>
+        </w:tc>
+        <w:tc>
+          <w:tcPr>
+            <w:tcW w:w="1457" w:type="dxa"/>
+          </w:tcPr>
+          <w:p/>
+        </w:tc>
+      </w:tr>
+      <w:tr>
+        <w:tc>
+          <w:tcPr>
+            <w:tcW w:w="805" w:type="dxa"/>
+          </w:tcPr>
+          <w:p>
+            <w:pPr>
+              <w:jc w:val="center"/>
+            </w:pPr>
+            <w:r>
+              <w:rPr>
+                <w:rFonts w:ascii="Times New Roman" w:eastAsia="Times New Roman" w:hAnsi="Times New Roman" w:cs="Times New Roman"/>
+                <w:sz w:val="26"/>
+                <w:szCs w:val="26"/>
+              </w:rPr>
+              <w:t>10</w:t>
+            </w:r>
+          </w:p>
+        </w:tc>
+        <w:tc>
+          <w:tcPr>
+            <w:tcW w:w="3133" w:type="dxa"/>
+          </w:tcPr>
+          <w:p>
+            <w:r>
+              <w:rPr>
+                <w:rFonts w:ascii="Times New Roman" w:eastAsia="Times New Roman" w:hAnsi="Times New Roman" w:cs="Times New Roman"/>
+                <w:color w:val="000000"/>
+                <w:sz w:val="26"/>
+                <w:szCs w:val="26"/>
+                <w:highlight w:val="white"/>
+              </w:rPr>
+              <w:t>Nguyễn Đức Hoàng Long</w:t>
+            </w:r>
+          </w:p>
+        </w:tc>
+        <w:tc>
+          <w:tcPr>
+            <w:tcW w:w="1530" w:type="dxa"/>
+          </w:tcPr>
+          <w:p>
+            <w:pPr>
+              <w:jc w:val="center"/>
+            </w:pPr>
+            <w:r>
+              <w:rPr>
+                <w:rFonts w:ascii="Times New Roman" w:eastAsia="Times New Roman" w:hAnsi="Times New Roman" w:cs="Times New Roman"/>
+                <w:color w:val="000000"/>
+                <w:sz w:val="26"/>
+                <w:szCs w:val="26"/>
+                <w:highlight w:val="white"/>
+              </w:rPr>
+              <w:t>1212209</w:t>
+            </w:r>
+          </w:p>
+        </w:tc>
+        <w:tc>
+          <w:tcPr>
+            <w:tcW w:w="3763" w:type="dxa"/>
+          </w:tcPr>
+          <w:p>
+            <w:r>
+              <w:rPr>
+                <w:rFonts w:ascii="Times New Roman" w:eastAsia="Times New Roman" w:hAnsi="Times New Roman" w:cs="Times New Roman"/>
+                <w:color w:val="000000"/>
+                <w:sz w:val="26"/>
+                <w:szCs w:val="26"/>
+                <w:highlight w:val="white"/>
+              </w:rPr>
+              <w:t>1212209@student.hcmus.edu.vn</w:t>
+            </w:r>
+          </w:p>
+        </w:tc>
+        <w:tc>
+          <w:tcPr>
+            <w:tcW w:w="1457" w:type="dxa"/>
+          </w:tcPr>
+          <w:p/>
         </w:tc>
       </w:tr>
     </w:tbl>
@@ -1754,13 +2446,14 @@
       <w:pPr>
         <w:pStyle w:val="Heading1"/>
         <w:ind w:left="1080"/>
-      </w:pPr>
-      <w:bookmarkStart w:id="1" w:name="_Toc431281072"/>
+        <w:jc w:val="center"/>
+      </w:pPr>
+      <w:bookmarkStart w:id="2" w:name="_Toc431460755"/>
       <w:r>
         <w:lastRenderedPageBreak/>
         <w:t>Lịch sử</w:t>
       </w:r>
-      <w:bookmarkEnd w:id="1"/>
+      <w:bookmarkEnd w:id="2"/>
     </w:p>
     <w:tbl>
       <w:tblPr>
@@ -1905,6 +2598,9 @@
             <w:pPr>
               <w:cnfStyle w:val="000000000000" w:firstRow="0" w:lastRow="0" w:firstColumn="0" w:lastColumn="0" w:oddVBand="0" w:evenVBand="0" w:oddHBand="0" w:evenHBand="0" w:firstRowFirstColumn="0" w:firstRowLastColumn="0" w:lastRowFirstColumn="0" w:lastRowLastColumn="0"/>
             </w:pPr>
+            <w:r>
+              <w:t>Báo cáo đánh giá quy trình và sản phẩm.</w:t>
+            </w:r>
           </w:p>
         </w:tc>
         <w:tc>
@@ -1915,6 +2611,9 @@
             <w:pPr>
               <w:cnfStyle w:val="000000000000" w:firstRow="0" w:lastRow="0" w:firstColumn="0" w:lastColumn="0" w:oddVBand="0" w:evenVBand="0" w:oddHBand="0" w:evenHBand="0" w:firstRowFirstColumn="0" w:firstRowLastColumn="0" w:lastRowFirstColumn="0" w:lastRowLastColumn="0"/>
             </w:pPr>
+            <w:r>
+              <w:t>1.0</w:t>
+            </w:r>
           </w:p>
         </w:tc>
         <w:tc>
@@ -1925,6 +2624,9 @@
             <w:pPr>
               <w:cnfStyle w:val="000000000000" w:firstRow="0" w:lastRow="0" w:firstColumn="0" w:lastColumn="0" w:oddVBand="0" w:evenVBand="0" w:oddHBand="0" w:evenHBand="0" w:firstRowFirstColumn="0" w:firstRowLastColumn="0" w:lastRowFirstColumn="0" w:lastRowLastColumn="0"/>
             </w:pPr>
+            <w:r>
+              <w:t>30/9/2015</w:t>
+            </w:r>
           </w:p>
         </w:tc>
         <w:tc>
@@ -1935,6 +2637,17 @@
             <w:pPr>
               <w:cnfStyle w:val="000000000000" w:firstRow="0" w:lastRow="0" w:firstColumn="0" w:lastColumn="0" w:oddVBand="0" w:evenVBand="0" w:oddHBand="0" w:evenHBand="0" w:firstRowFirstColumn="0" w:firstRowLastColumn="0" w:lastRowFirstColumn="0" w:lastRowLastColumn="0"/>
             </w:pPr>
+            <w:r>
+              <w:t>Trần Anh Duy</w:t>
+            </w:r>
+          </w:p>
+          <w:p>
+            <w:pPr>
+              <w:cnfStyle w:val="000000000000" w:firstRow="0" w:lastRow="0" w:firstColumn="0" w:lastColumn="0" w:oddVBand="0" w:evenVBand="0" w:oddHBand="0" w:evenHBand="0" w:firstRowFirstColumn="0" w:firstRowLastColumn="0" w:lastRowFirstColumn="0" w:lastRowLastColumn="0"/>
+            </w:pPr>
+            <w:r>
+              <w:t>Đinh Lê Mạnh Duy</w:t>
+            </w:r>
           </w:p>
         </w:tc>
       </w:tr>
@@ -1942,10 +2655,6 @@
     <w:p/>
     <w:p>
       <w:r>
-        <w:br w:type="page"/>
-      </w:r>
-      <w:r>
-        <w:lastRenderedPageBreak/>
         <w:br w:type="page"/>
       </w:r>
     </w:p>
@@ -1963,14 +2672,14 @@
           <w:b/>
         </w:rPr>
       </w:pPr>
-      <w:bookmarkStart w:id="2" w:name="_Toc431281073"/>
+      <w:bookmarkStart w:id="3" w:name="_Toc431460756"/>
       <w:r>
         <w:rPr>
           <w:b/>
         </w:rPr>
         <w:t>Đánh giá quy trình làm việc:</w:t>
       </w:r>
-      <w:bookmarkEnd w:id="2"/>
+      <w:bookmarkEnd w:id="3"/>
     </w:p>
     <w:p>
       <w:pPr>
@@ -1984,14 +2693,14 @@
           <w:sz w:val="28"/>
         </w:rPr>
       </w:pPr>
-      <w:bookmarkStart w:id="3" w:name="_Toc431281074"/>
+      <w:bookmarkStart w:id="4" w:name="_Toc431460757"/>
       <w:r>
         <w:rPr>
           <w:sz w:val="28"/>
         </w:rPr>
         <w:t>Đánh giá quy trình làm việc nhóm lớn:</w:t>
       </w:r>
-      <w:bookmarkEnd w:id="3"/>
+      <w:bookmarkEnd w:id="4"/>
     </w:p>
     <w:p>
       <w:pPr>
@@ -2006,7 +2715,7 @@
           <w:u w:val="single"/>
         </w:rPr>
       </w:pPr>
-      <w:bookmarkStart w:id="4" w:name="_Toc431281075"/>
+      <w:bookmarkStart w:id="5" w:name="_Toc431460758"/>
       <w:r>
         <w:rPr>
           <w:sz w:val="28"/>
@@ -2014,7 +2723,7 @@
         </w:rPr>
         <w:t>Quy trình:</w:t>
       </w:r>
-      <w:bookmarkEnd w:id="4"/>
+      <w:bookmarkEnd w:id="5"/>
     </w:p>
     <w:p>
       <w:pPr>
@@ -2172,17 +2881,7 @@
           <w:sz w:val="26"/>
           <w:szCs w:val="26"/>
         </w:rPr>
-        <w:t>Công việc nhận từ giáo viên hàng tuần và được chia</w:t>
-      </w:r>
-      <w:bookmarkStart w:id="5" w:name="_GoBack"/>
-      <w:bookmarkEnd w:id="5"/>
-      <w:r>
-        <w:rPr>
-          <w:rFonts w:ascii="Times New Roman" w:hAnsi="Times New Roman" w:cs="Times New Roman"/>
-          <w:sz w:val="26"/>
-          <w:szCs w:val="26"/>
-        </w:rPr>
-        <w:t xml:space="preserve"> nhỏ ra thành từng nhóm tương đồng (những công việc liên đới với nhau nhất sẽ thành một nhóm).</w:t>
+        <w:t>Công việc nhận từ giáo viên hàng tuần và được chia nhỏ ra thành từng nhóm tương đồng (những công việc liên đới với nhau nhất sẽ thành một nhóm).</w:t>
       </w:r>
     </w:p>
     <w:p>
@@ -2472,20 +3171,13 @@
           <w:u w:val="single"/>
         </w:rPr>
       </w:pPr>
-      <w:bookmarkStart w:id="6" w:name="_Toc431281076"/>
+      <w:bookmarkStart w:id="6" w:name="_Toc431460759"/>
       <w:r>
         <w:rPr>
           <w:sz w:val="28"/>
           <w:u w:val="single"/>
         </w:rPr>
-        <w:t>Đánh giá</w:t>
-      </w:r>
-      <w:r>
-        <w:rPr>
-          <w:sz w:val="28"/>
-          <w:u w:val="single"/>
-        </w:rPr>
-        <w:t>:</w:t>
+        <w:t>Đánh giá:</w:t>
       </w:r>
       <w:bookmarkEnd w:id="6"/>
     </w:p>
@@ -2693,21 +3385,7 @@
           <w:i/>
           <w:sz w:val="26"/>
         </w:rPr>
-        <w:t xml:space="preserve">Điểm </w:t>
-      </w:r>
-      <w:r>
-        <w:rPr>
-          <w:i/>
-          <w:sz w:val="26"/>
-        </w:rPr>
-        <w:t>yếu</w:t>
-      </w:r>
-      <w:r>
-        <w:rPr>
-          <w:i/>
-          <w:sz w:val="26"/>
-        </w:rPr>
-        <w:t>:</w:t>
+        <w:t>Điểm yếu:</w:t>
       </w:r>
     </w:p>
     <w:p>
@@ -2730,15 +3408,7 @@
           <w:sz w:val="26"/>
           <w:szCs w:val="26"/>
         </w:rPr>
-        <w:t>Công việ</w:t>
-      </w:r>
-      <w:r>
-        <w:rPr>
-          <w:rFonts w:ascii="Times New Roman" w:hAnsi="Times New Roman" w:cs="Times New Roman"/>
-          <w:sz w:val="26"/>
-          <w:szCs w:val="26"/>
-        </w:rPr>
-        <w:t>c phân chia chủ yếu do nhóm trưởng nhóm lớn phân công dựa trên tính chất công việc và khả năng của tùng thành viên nên cũng mang yếu tố chủ quan.</w:t>
+        <w:t>Công việc phân chia chủ yếu do nhóm trưởng nhóm lớn phân công dựa trên tính chất công việc và khả năng của tùng thành viên nên cũng mang yếu tố chủ quan.</w:t>
       </w:r>
     </w:p>
     <w:p>
@@ -2845,24 +3515,12 @@
           <w:sz w:val="28"/>
         </w:rPr>
       </w:pPr>
-      <w:bookmarkStart w:id="7" w:name="_Toc431281077"/>
+      <w:bookmarkStart w:id="7" w:name="_Toc431460760"/>
       <w:r>
         <w:rPr>
           <w:sz w:val="28"/>
         </w:rPr>
-        <w:t xml:space="preserve">Đánh giá quy trình làm việc nhóm </w:t>
-      </w:r>
-      <w:r>
-        <w:rPr>
-          <w:sz w:val="28"/>
-        </w:rPr>
-        <w:t>nhỏ</w:t>
-      </w:r>
-      <w:r>
-        <w:rPr>
-          <w:sz w:val="28"/>
-        </w:rPr>
-        <w:t>:</w:t>
+        <w:t>Đánh giá quy trình làm việc nhóm nhỏ:</w:t>
       </w:r>
       <w:bookmarkEnd w:id="7"/>
     </w:p>
@@ -2989,24 +3647,12 @@
           <w:b/>
         </w:rPr>
       </w:pPr>
-      <w:bookmarkStart w:id="8" w:name="_Toc431281078"/>
+      <w:bookmarkStart w:id="8" w:name="_Toc431460761"/>
       <w:r>
         <w:rPr>
           <w:b/>
         </w:rPr>
-        <w:t xml:space="preserve">Đánh giá </w:t>
-      </w:r>
-      <w:r>
-        <w:rPr>
-          <w:b/>
-        </w:rPr>
-        <w:t>sản phẩm</w:t>
-      </w:r>
-      <w:r>
-        <w:rPr>
-          <w:b/>
-        </w:rPr>
-        <w:t>:</w:t>
+        <w:t>Đánh giá sản phẩm:</w:t>
       </w:r>
       <w:bookmarkEnd w:id="8"/>
     </w:p>
@@ -3330,23 +3976,7 @@
           <w:sz w:val="26"/>
           <w:szCs w:val="26"/>
         </w:rPr>
-        <w:t xml:space="preserve">Đảm bảo trên 90% các yêu cầu của </w:t>
-      </w:r>
-      <w:r>
-        <w:rPr>
-          <w:rFonts w:ascii="Times New Roman" w:hAnsi="Times New Roman" w:cs="Times New Roman"/>
-          <w:sz w:val="26"/>
-          <w:szCs w:val="26"/>
-        </w:rPr>
-        <w:t>Project Charter, Project Vision</w:t>
-      </w:r>
-      <w:r>
-        <w:rPr>
-          <w:rFonts w:ascii="Times New Roman" w:hAnsi="Times New Roman" w:cs="Times New Roman"/>
-          <w:sz w:val="26"/>
-          <w:szCs w:val="26"/>
-        </w:rPr>
-        <w:t xml:space="preserve"> cần có.</w:t>
+        <w:t>Đảm bảo trên 90% các yêu cầu của Project Charter, Project Vision cần có.</w:t>
       </w:r>
     </w:p>
     <w:p>
@@ -3370,55 +4000,7 @@
           <w:szCs w:val="26"/>
         </w:rPr>
         <w:lastRenderedPageBreak/>
-        <w:t>Các bản Software Project Plan, S</w:t>
-      </w:r>
-      <w:r>
-        <w:rPr>
-          <w:rFonts w:ascii="Times New Roman" w:hAnsi="Times New Roman" w:cs="Times New Roman"/>
-          <w:sz w:val="26"/>
-          <w:szCs w:val="26"/>
-        </w:rPr>
-        <w:t>oftware process definition</w:t>
-      </w:r>
-      <w:r>
-        <w:rPr>
-          <w:rFonts w:ascii="Times New Roman" w:hAnsi="Times New Roman" w:cs="Times New Roman"/>
-          <w:sz w:val="26"/>
-          <w:szCs w:val="26"/>
-        </w:rPr>
-        <w:t xml:space="preserve">, </w:t>
-      </w:r>
-      <w:r>
-        <w:rPr>
-          <w:rFonts w:ascii="Times New Roman" w:hAnsi="Times New Roman" w:cs="Times New Roman"/>
-          <w:sz w:val="26"/>
-          <w:szCs w:val="26"/>
-        </w:rPr>
-        <w:t>risk management plan</w:t>
-      </w:r>
-      <w:r>
-        <w:rPr>
-          <w:rFonts w:ascii="Times New Roman" w:hAnsi="Times New Roman" w:cs="Times New Roman"/>
-          <w:sz w:val="26"/>
-          <w:szCs w:val="26"/>
-        </w:rPr>
-        <w:t xml:space="preserve">, </w:t>
-      </w:r>
-      <w:r>
-        <w:rPr>
-          <w:rFonts w:ascii="Times New Roman" w:hAnsi="Times New Roman" w:cs="Times New Roman"/>
-          <w:sz w:val="26"/>
-          <w:szCs w:val="26"/>
-        </w:rPr>
-        <w:t>software configuration management plan</w:t>
-      </w:r>
-      <w:r>
-        <w:rPr>
-          <w:rFonts w:ascii="Times New Roman" w:hAnsi="Times New Roman" w:cs="Times New Roman"/>
-          <w:sz w:val="26"/>
-          <w:szCs w:val="26"/>
-        </w:rPr>
-        <w:t>, Timesheet:</w:t>
+        <w:t>Các bản Software Project Plan, Software process definition, risk management plan, software configuration management plan, Timesheet:</w:t>
       </w:r>
     </w:p>
     <w:p>
@@ -3487,23 +4069,7 @@
           <w:sz w:val="26"/>
           <w:szCs w:val="26"/>
         </w:rPr>
-        <w:t xml:space="preserve">Đảm bảo trên 90% các yêu cầu </w:t>
-      </w:r>
-      <w:r>
-        <w:rPr>
-          <w:rFonts w:ascii="Times New Roman" w:hAnsi="Times New Roman" w:cs="Times New Roman"/>
-          <w:sz w:val="26"/>
-          <w:szCs w:val="26"/>
-        </w:rPr>
-        <w:t>cần có của mỗi báo cáo, thiết kế</w:t>
-      </w:r>
-      <w:r>
-        <w:rPr>
-          <w:rFonts w:ascii="Times New Roman" w:hAnsi="Times New Roman" w:cs="Times New Roman"/>
-          <w:sz w:val="26"/>
-          <w:szCs w:val="26"/>
-        </w:rPr>
-        <w:t>.</w:t>
+        <w:t>Đảm bảo trên 90% các yêu cầu cần có của mỗi báo cáo, thiết kế.</w:t>
       </w:r>
     </w:p>
     <w:p>
@@ -5450,7 +6016,7 @@
 </file>
 
 <file path=customXml/itemProps1.xml><?xml version="1.0" encoding="utf-8"?>
-<ds:datastoreItem xmlns:ds="http://schemas.openxmlformats.org/officeDocument/2006/customXml" ds:itemID="{420C25D0-C6D2-4451-A06C-6EC84F8FFA48}">
+<ds:datastoreItem xmlns:ds="http://schemas.openxmlformats.org/officeDocument/2006/customXml" ds:itemID="{7CCA5D47-D0A8-47EE-ABBD-8E60E7F3481A}">
   <ds:schemaRefs>
     <ds:schemaRef ds:uri="http://schemas.openxmlformats.org/officeDocument/2006/bibliography"/>
   </ds:schemaRefs>

</xml_diff>